<commit_message>
updated readme after changing VM zip name to VBox.zip
</commit_message>
<xml_diff>
--- a/artifacts/README.docx
+++ b/artifacts/README.docx
@@ -608,7 +608,21 @@
           <w:rFonts w:hint="eastAsia"/>
           <w:b/>
         </w:rPr>
-        <w:t>droidfax.7z</w:t>
+        <w:t>VBox</w:t>
+      </w:r>
+      <w:r>
+        <w:rPr>
+          <w:rFonts w:hint="eastAsia"/>
+          <w:b/>
+        </w:rPr>
+        <w:t>.</w:t>
+      </w:r>
+      <w:r>
+        <w:rPr>
+          <w:rFonts w:hint="eastAsia"/>
+          <w:b/>
+        </w:rPr>
+        <w:t>zip</w:t>
       </w:r>
       <w:r>
         <w:rPr>
@@ -1129,8 +1143,6 @@
         </w:rPr>
         <w:t>Report</w:t>
       </w:r>
-      <w:bookmarkStart w:id="1" w:name="_GoBack"/>
-      <w:bookmarkEnd w:id="1"/>
     </w:p>
     <w:p>
       <w:pPr>
@@ -1248,6 +1260,9 @@
       <w:pPr>
         <w:spacing w:line="240" w:lineRule="auto"/>
         <w:jc w:val="both"/>
+        <w:rPr>
+          <w:rFonts w:hint="eastAsia"/>
+        </w:rPr>
       </w:pPr>
       <w:r>
         <w:rPr>
@@ -1260,14 +1275,47 @@
           <w:rFonts w:hint="eastAsia"/>
           <w:b/>
         </w:rPr>
-        <w:t>droidfax.7z</w:t>
-      </w:r>
-      <w:r>
-        <w:rPr>
-          <w:rFonts w:hint="eastAsia"/>
-        </w:rPr>
-        <w:t xml:space="preserve"> file, unzip it using 7zip, the following can be seen</w:t>
-      </w:r>
+        <w:t>droidfax.</w:t>
+      </w:r>
+      <w:r>
+        <w:rPr>
+          <w:rFonts w:hint="eastAsia"/>
+          <w:b/>
+        </w:rPr>
+        <w:t>z</w:t>
+      </w:r>
+      <w:r>
+        <w:rPr>
+          <w:rFonts w:hint="eastAsia"/>
+          <w:b/>
+        </w:rPr>
+        <w:t>ip</w:t>
+      </w:r>
+      <w:r>
+        <w:rPr>
+          <w:rFonts w:hint="eastAsia"/>
+        </w:rPr>
+        <w:t xml:space="preserve"> file, unzip it, the following can be seen</w:t>
+      </w:r>
+    </w:p>
+    <w:p>
+      <w:pPr>
+        <w:pStyle w:val="ListParagraph"/>
+        <w:numPr>
+          <w:ilvl w:val="0"/>
+          <w:numId w:val="3"/>
+        </w:numPr>
+        <w:spacing w:line="240" w:lineRule="auto"/>
+        <w:jc w:val="both"/>
+      </w:pPr>
+      <w:proofErr w:type="spellStart"/>
+      <w:r>
+        <w:rPr>
+          <w:rFonts w:hint="eastAsia"/>
+        </w:rPr>
+        <w:t>VBox</w:t>
+      </w:r>
+      <w:proofErr w:type="spellEnd"/>
     </w:p>
     <w:p>
       <w:pPr>
@@ -1688,14 +1736,30 @@
         <w:rPr>
           <w:rFonts w:hint="eastAsia"/>
         </w:rPr>
-        <w:t xml:space="preserve">Finally, the </w:t>
-      </w:r>
-      <w:r>
-        <w:rPr>
-          <w:rFonts w:hint="eastAsia"/>
-        </w:rPr>
-        <w:t>VM package</w:t>
-      </w:r>
+        <w:t xml:space="preserve">Finally, </w:t>
+      </w:r>
+      <w:r>
+        <w:rPr>
+          <w:rFonts w:hint="eastAsia"/>
+        </w:rPr>
+        <w:t xml:space="preserve">the </w:t>
+      </w:r>
+      <w:proofErr w:type="spellStart"/>
+      <w:r>
+        <w:rPr>
+          <w:rFonts w:hint="eastAsia"/>
+        </w:rPr>
+        <w:t>VBox</w:t>
+      </w:r>
+      <w:proofErr w:type="spellEnd"/>
+      <w:r>
+        <w:rPr>
+          <w:rFonts w:hint="eastAsia"/>
+        </w:rPr>
+        <w:t xml:space="preserve"> folder</w:t>
+      </w:r>
+      <w:bookmarkStart w:id="1" w:name="_GoBack"/>
+      <w:bookmarkEnd w:id="1"/>
       <w:r>
         <w:rPr>
           <w:rFonts w:hint="eastAsia"/>
@@ -7796,7 +7860,7 @@
 </file>
 
 <file path=customXml/itemProps1.xml><?xml version="1.0" encoding="utf-8"?>
-<ds:datastoreItem xmlns:ds="http://schemas.openxmlformats.org/officeDocument/2006/customXml" ds:itemID="{7F4D2E4C-C978-45FA-8BDD-2E4185914E56}">
+<ds:datastoreItem xmlns:ds="http://schemas.openxmlformats.org/officeDocument/2006/customXml" ds:itemID="{4BAFCB21-452C-48CE-8366-9E0AE8060AFE}">
   <ds:schemaRefs>
     <ds:schemaRef ds:uri="http://schemas.openxmlformats.org/officeDocument/2006/bibliography"/>
   </ds:schemaRefs>

</xml_diff>

<commit_message>
added remarks on VM creation in readme
</commit_message>
<xml_diff>
--- a/artifacts/README.docx
+++ b/artifacts/README.docx
@@ -1260,9 +1260,6 @@
       <w:pPr>
         <w:spacing w:line="240" w:lineRule="auto"/>
         <w:jc w:val="both"/>
-        <w:rPr>
-          <w:rFonts w:hint="eastAsia"/>
-        </w:rPr>
       </w:pPr>
       <w:r>
         <w:rPr>
@@ -1758,8 +1755,6 @@
         </w:rPr>
         <w:t xml:space="preserve"> folder</w:t>
       </w:r>
-      <w:bookmarkStart w:id="1" w:name="_GoBack"/>
-      <w:bookmarkEnd w:id="1"/>
       <w:r>
         <w:rPr>
           <w:rFonts w:hint="eastAsia"/>
@@ -2070,6 +2065,22 @@
           <w:color w:val="000000" w:themeColor="text1"/>
         </w:rPr>
         <w:t xml:space="preserve"> instead of creating a new virtual hard disk.</w:t>
+      </w:r>
+      <w:r>
+        <w:rPr>
+          <w:rFonts w:hint="eastAsia"/>
+          <w:color w:val="000000" w:themeColor="text1"/>
+        </w:rPr>
+        <w:t xml:space="preserve"> (Please make sure that your machine itself supports VM running a 64bit OS; enabling this support sometimes needs to change BIOS options</w:t>
+      </w:r>
+      <w:bookmarkStart w:id="1" w:name="_GoBack"/>
+      <w:bookmarkEnd w:id="1"/>
+      <w:r>
+        <w:rPr>
+          <w:rFonts w:hint="eastAsia"/>
+          <w:color w:val="000000" w:themeColor="text1"/>
+        </w:rPr>
+        <w:t>.)</w:t>
       </w:r>
     </w:p>
     <w:p>
@@ -7860,7 +7871,7 @@
 </file>
 
 <file path=customXml/itemProps1.xml><?xml version="1.0" encoding="utf-8"?>
-<ds:datastoreItem xmlns:ds="http://schemas.openxmlformats.org/officeDocument/2006/customXml" ds:itemID="{4BAFCB21-452C-48CE-8366-9E0AE8060AFE}">
+<ds:datastoreItem xmlns:ds="http://schemas.openxmlformats.org/officeDocument/2006/customXml" ds:itemID="{7886C508-8CE8-4824-B5AE-6F0A097B679C}">
   <ds:schemaRefs>
     <ds:schemaRef ds:uri="http://schemas.openxmlformats.org/officeDocument/2006/bibliography"/>
   </ds:schemaRefs>

</xml_diff>

<commit_message>
further improved the README
</commit_message>
<xml_diff>
--- a/artifacts/README.docx
+++ b/artifacts/README.docx
@@ -1131,6 +1131,7 @@
         <w:spacing w:line="240" w:lineRule="auto"/>
         <w:jc w:val="both"/>
       </w:pPr>
+      <w:proofErr w:type="spellStart"/>
       <w:r>
         <w:rPr>
           <w:rFonts w:hint="eastAsia"/>
@@ -1143,6 +1144,7 @@
         </w:rPr>
         <w:t>Report</w:t>
       </w:r>
+      <w:proofErr w:type="spellEnd"/>
     </w:p>
     <w:p>
       <w:pPr>
@@ -2071,16 +2073,7 @@
           <w:rFonts w:hint="eastAsia"/>
           <w:color w:val="000000" w:themeColor="text1"/>
         </w:rPr>
-        <w:t xml:space="preserve"> (Please make sure that your machine itself supports VM running a 64bit OS; enabling this support sometimes needs to change BIOS options</w:t>
-      </w:r>
-      <w:bookmarkStart w:id="1" w:name="_GoBack"/>
-      <w:bookmarkEnd w:id="1"/>
-      <w:r>
-        <w:rPr>
-          <w:rFonts w:hint="eastAsia"/>
-          <w:color w:val="000000" w:themeColor="text1"/>
-        </w:rPr>
-        <w:t>.)</w:t>
+        <w:t xml:space="preserve"> (Please make sure that your machine itself supports VM running a 64bit OS; enabling this support sometimes needs to change BIOS options.)</w:t>
       </w:r>
     </w:p>
     <w:p>
@@ -2295,7 +2288,7 @@
           <w:szCs w:val="32"/>
         </w:rPr>
       </w:pPr>
-      <w:bookmarkStart w:id="2" w:name="_Toc486016502"/>
+      <w:bookmarkStart w:id="1" w:name="_Toc486016502"/>
       <w:r>
         <w:rPr>
           <w:rFonts w:hint="eastAsia"/>
@@ -2305,7 +2298,7 @@
         <w:lastRenderedPageBreak/>
         <w:t>Explore the artifact</w:t>
       </w:r>
-      <w:bookmarkEnd w:id="2"/>
+      <w:bookmarkEnd w:id="1"/>
     </w:p>
     <w:p>
       <w:pPr>
@@ -4254,7 +4247,7 @@
           <w:szCs w:val="32"/>
         </w:rPr>
       </w:pPr>
-      <w:bookmarkStart w:id="3" w:name="_Toc486016503"/>
+      <w:bookmarkStart w:id="2" w:name="_Toc486016503"/>
       <w:r>
         <w:rPr>
           <w:rFonts w:hint="eastAsia"/>
@@ -4263,7 +4256,7 @@
         </w:rPr>
         <w:t>Reproduce the artifact (partially)</w:t>
       </w:r>
-      <w:bookmarkEnd w:id="3"/>
+      <w:bookmarkEnd w:id="2"/>
     </w:p>
     <w:p>
       <w:pPr>
@@ -4767,7 +4760,7 @@
           <w:szCs w:val="32"/>
         </w:rPr>
       </w:pPr>
-      <w:bookmarkStart w:id="4" w:name="_Toc486016504"/>
+      <w:bookmarkStart w:id="3" w:name="_Toc486016504"/>
       <w:r>
         <w:rPr>
           <w:rFonts w:hint="eastAsia"/>
@@ -4776,7 +4769,7 @@
         </w:rPr>
         <w:t>Use other tools</w:t>
       </w:r>
-      <w:bookmarkEnd w:id="4"/>
+      <w:bookmarkEnd w:id="3"/>
     </w:p>
     <w:p>
       <w:pPr>
@@ -5263,7 +5256,7 @@
         <w:contextualSpacing/>
         <w:jc w:val="both"/>
       </w:pPr>
-      <w:bookmarkStart w:id="5" w:name="_Toc486016505"/>
+      <w:bookmarkStart w:id="4" w:name="_Toc486016505"/>
       <w:r>
         <w:rPr>
           <w:rFonts w:hint="eastAsia"/>
@@ -5271,188 +5264,188 @@
         <w:lastRenderedPageBreak/>
         <w:t>Known issues</w:t>
       </w:r>
+      <w:bookmarkEnd w:id="4"/>
+    </w:p>
+    <w:p>
+      <w:pPr>
+        <w:spacing w:line="240" w:lineRule="auto"/>
+        <w:contextualSpacing/>
+        <w:jc w:val="both"/>
+      </w:pPr>
+      <w:r>
+        <w:rPr>
+          <w:rFonts w:hint="eastAsia"/>
+        </w:rPr>
+        <w:t>It is known that the Android emulator is best run on Intel-x86 architecture that has hypervisor support (</w:t>
+      </w:r>
+      <w:proofErr w:type="spellStart"/>
+      <w:r>
+        <w:rPr>
+          <w:rFonts w:hint="eastAsia"/>
+        </w:rPr>
+        <w:t>kvm</w:t>
+      </w:r>
+      <w:proofErr w:type="spellEnd"/>
+      <w:r>
+        <w:rPr>
+          <w:rFonts w:hint="eastAsia"/>
+        </w:rPr>
+        <w:t xml:space="preserve">). However, the supervisor support is rarely available on a VM such as ours created using and running on Virtual Box. </w:t>
+      </w:r>
+    </w:p>
+    <w:p>
+      <w:pPr>
+        <w:spacing w:line="240" w:lineRule="auto"/>
+        <w:contextualSpacing/>
+        <w:jc w:val="both"/>
+      </w:pPr>
+    </w:p>
+    <w:p>
+      <w:pPr>
+        <w:spacing w:line="240" w:lineRule="auto"/>
+        <w:contextualSpacing/>
+        <w:jc w:val="both"/>
+      </w:pPr>
+      <w:r>
+        <w:rPr>
+          <w:rFonts w:hint="eastAsia"/>
+        </w:rPr>
+        <w:t xml:space="preserve">As a makeshift, we chose to run the study in the VM on an Android AVD based on armeabi-v7a without </w:t>
+      </w:r>
+      <w:proofErr w:type="spellStart"/>
+      <w:r>
+        <w:rPr>
+          <w:rFonts w:hint="eastAsia"/>
+        </w:rPr>
+        <w:t>gpu</w:t>
+      </w:r>
+      <w:proofErr w:type="spellEnd"/>
+      <w:r>
+        <w:rPr>
+          <w:rFonts w:hint="eastAsia"/>
+        </w:rPr>
+        <w:t xml:space="preserve"> support. </w:t>
+      </w:r>
+      <w:r>
+        <w:rPr>
+          <w:rFonts w:hint="eastAsia"/>
+        </w:rPr>
+        <w:t>In</w:t>
+      </w:r>
+      <w:r>
+        <w:rPr>
+          <w:rFonts w:hint="eastAsia"/>
+        </w:rPr>
+        <w:t xml:space="preserve"> consequent, the emulator runs much slower than running on a </w:t>
+      </w:r>
+      <w:r>
+        <w:t>physical</w:t>
+      </w:r>
+      <w:r>
+        <w:rPr>
+          <w:rFonts w:hint="eastAsia"/>
+        </w:rPr>
+        <w:t xml:space="preserve"> machine. In addition, our benchmarks </w:t>
+      </w:r>
+      <w:r>
+        <w:rPr>
+          <w:rFonts w:hint="eastAsia"/>
+        </w:rPr>
+        <w:t>may behave</w:t>
+      </w:r>
+      <w:r>
+        <w:rPr>
+          <w:rFonts w:hint="eastAsia"/>
+        </w:rPr>
+        <w:t xml:space="preserve"> differently on</w:t>
+      </w:r>
+      <w:r>
+        <w:rPr>
+          <w:rFonts w:hint="eastAsia"/>
+        </w:rPr>
+        <w:t xml:space="preserve"> an</w:t>
+      </w:r>
+      <w:r>
+        <w:rPr>
+          <w:rFonts w:hint="eastAsia"/>
+        </w:rPr>
+        <w:t xml:space="preserve"> Intel machine (where we conducted the original study) than on the ARM machine (where we show the artifact</w:t>
+      </w:r>
+      <w:r>
+        <w:rPr>
+          <w:rFonts w:hint="eastAsia"/>
+        </w:rPr>
+        <w:t xml:space="preserve"> through the VM</w:t>
+      </w:r>
+      <w:r>
+        <w:rPr>
+          <w:rFonts w:hint="eastAsia"/>
+        </w:rPr>
+        <w:t>). Thus, the perform</w:t>
+      </w:r>
+      <w:r>
+        <w:rPr>
+          <w:rFonts w:hint="eastAsia"/>
+        </w:rPr>
+        <w:t>ance issues and results variance</w:t>
+      </w:r>
+      <w:r>
+        <w:rPr>
+          <w:rFonts w:hint="eastAsia"/>
+        </w:rPr>
+        <w:t xml:space="preserve"> can occur. However, this should only affect the partial result reproduction which involves app executions. Producing the final results from raw study results (by running </w:t>
+      </w:r>
+      <w:r>
+        <w:rPr>
+          <w:rFonts w:hint="eastAsia"/>
+          <w:i/>
+        </w:rPr>
+        <w:t>/home/</w:t>
+      </w:r>
+      <w:proofErr w:type="spellStart"/>
+      <w:r>
+        <w:rPr>
+          <w:rFonts w:hint="eastAsia"/>
+          <w:i/>
+        </w:rPr>
+        <w:t>hcai</w:t>
+      </w:r>
+      <w:proofErr w:type="spellEnd"/>
+      <w:r>
+        <w:rPr>
+          <w:rFonts w:hint="eastAsia"/>
+          <w:i/>
+        </w:rPr>
+        <w:t>/results/produceall.sh</w:t>
+      </w:r>
+      <w:r>
+        <w:rPr>
+          <w:rFonts w:hint="eastAsia"/>
+        </w:rPr>
+        <w:t>) should not be affected.</w:t>
+      </w:r>
+    </w:p>
+    <w:p>
+      <w:pPr>
+        <w:pStyle w:val="Heading1"/>
+        <w:spacing w:line="240" w:lineRule="auto"/>
+        <w:contextualSpacing/>
+        <w:jc w:val="both"/>
+      </w:pPr>
+      <w:bookmarkStart w:id="5" w:name="_Toc486016506"/>
+      <w:r>
+        <w:rPr>
+          <w:rFonts w:hint="eastAsia"/>
+        </w:rPr>
+        <w:t xml:space="preserve">Appendix: </w:t>
+      </w:r>
+      <w:r>
+        <w:rPr>
+          <w:rFonts w:hint="eastAsia"/>
+        </w:rPr>
+        <w:t>use the artifact on a different machine</w:t>
+      </w:r>
       <w:bookmarkEnd w:id="5"/>
-    </w:p>
-    <w:p>
-      <w:pPr>
-        <w:spacing w:line="240" w:lineRule="auto"/>
-        <w:contextualSpacing/>
-        <w:jc w:val="both"/>
-      </w:pPr>
-      <w:r>
-        <w:rPr>
-          <w:rFonts w:hint="eastAsia"/>
-        </w:rPr>
-        <w:t>It is known that the Android emulator is best run on Intel-x86 architecture that has hypervisor support (</w:t>
-      </w:r>
-      <w:proofErr w:type="spellStart"/>
-      <w:r>
-        <w:rPr>
-          <w:rFonts w:hint="eastAsia"/>
-        </w:rPr>
-        <w:t>kvm</w:t>
-      </w:r>
-      <w:proofErr w:type="spellEnd"/>
-      <w:r>
-        <w:rPr>
-          <w:rFonts w:hint="eastAsia"/>
-        </w:rPr>
-        <w:t xml:space="preserve">). However, the supervisor support is rarely available on a VM such as ours created using and running on Virtual Box. </w:t>
-      </w:r>
-    </w:p>
-    <w:p>
-      <w:pPr>
-        <w:spacing w:line="240" w:lineRule="auto"/>
-        <w:contextualSpacing/>
-        <w:jc w:val="both"/>
-      </w:pPr>
-    </w:p>
-    <w:p>
-      <w:pPr>
-        <w:spacing w:line="240" w:lineRule="auto"/>
-        <w:contextualSpacing/>
-        <w:jc w:val="both"/>
-      </w:pPr>
-      <w:r>
-        <w:rPr>
-          <w:rFonts w:hint="eastAsia"/>
-        </w:rPr>
-        <w:t xml:space="preserve">As a makeshift, we chose to run the study in the VM on an Android AVD based on armeabi-v7a without </w:t>
-      </w:r>
-      <w:proofErr w:type="spellStart"/>
-      <w:r>
-        <w:rPr>
-          <w:rFonts w:hint="eastAsia"/>
-        </w:rPr>
-        <w:t>gpu</w:t>
-      </w:r>
-      <w:proofErr w:type="spellEnd"/>
-      <w:r>
-        <w:rPr>
-          <w:rFonts w:hint="eastAsia"/>
-        </w:rPr>
-        <w:t xml:space="preserve"> support. </w:t>
-      </w:r>
-      <w:r>
-        <w:rPr>
-          <w:rFonts w:hint="eastAsia"/>
-        </w:rPr>
-        <w:t>In</w:t>
-      </w:r>
-      <w:r>
-        <w:rPr>
-          <w:rFonts w:hint="eastAsia"/>
-        </w:rPr>
-        <w:t xml:space="preserve"> consequent, the emulator runs much slower than running on a </w:t>
-      </w:r>
-      <w:r>
-        <w:t>physical</w:t>
-      </w:r>
-      <w:r>
-        <w:rPr>
-          <w:rFonts w:hint="eastAsia"/>
-        </w:rPr>
-        <w:t xml:space="preserve"> machine. In addition, our benchmarks </w:t>
-      </w:r>
-      <w:r>
-        <w:rPr>
-          <w:rFonts w:hint="eastAsia"/>
-        </w:rPr>
-        <w:t>may behave</w:t>
-      </w:r>
-      <w:r>
-        <w:rPr>
-          <w:rFonts w:hint="eastAsia"/>
-        </w:rPr>
-        <w:t xml:space="preserve"> differently on</w:t>
-      </w:r>
-      <w:r>
-        <w:rPr>
-          <w:rFonts w:hint="eastAsia"/>
-        </w:rPr>
-        <w:t xml:space="preserve"> an</w:t>
-      </w:r>
-      <w:r>
-        <w:rPr>
-          <w:rFonts w:hint="eastAsia"/>
-        </w:rPr>
-        <w:t xml:space="preserve"> Intel machine (where we conducted the original study) than on the ARM machine (where we show the artifact</w:t>
-      </w:r>
-      <w:r>
-        <w:rPr>
-          <w:rFonts w:hint="eastAsia"/>
-        </w:rPr>
-        <w:t xml:space="preserve"> through the VM</w:t>
-      </w:r>
-      <w:r>
-        <w:rPr>
-          <w:rFonts w:hint="eastAsia"/>
-        </w:rPr>
-        <w:t>). Thus, the perform</w:t>
-      </w:r>
-      <w:r>
-        <w:rPr>
-          <w:rFonts w:hint="eastAsia"/>
-        </w:rPr>
-        <w:t>ance issues and results variance</w:t>
-      </w:r>
-      <w:r>
-        <w:rPr>
-          <w:rFonts w:hint="eastAsia"/>
-        </w:rPr>
-        <w:t xml:space="preserve"> can occur. However, this should only affect the partial result reproduction which involves app executions. Producing the final results from raw study results (by running </w:t>
-      </w:r>
-      <w:r>
-        <w:rPr>
-          <w:rFonts w:hint="eastAsia"/>
-          <w:i/>
-        </w:rPr>
-        <w:t>/home/</w:t>
-      </w:r>
-      <w:proofErr w:type="spellStart"/>
-      <w:r>
-        <w:rPr>
-          <w:rFonts w:hint="eastAsia"/>
-          <w:i/>
-        </w:rPr>
-        <w:t>hcai</w:t>
-      </w:r>
-      <w:proofErr w:type="spellEnd"/>
-      <w:r>
-        <w:rPr>
-          <w:rFonts w:hint="eastAsia"/>
-          <w:i/>
-        </w:rPr>
-        <w:t>/results/produceall.sh</w:t>
-      </w:r>
-      <w:r>
-        <w:rPr>
-          <w:rFonts w:hint="eastAsia"/>
-        </w:rPr>
-        <w:t>) should not be affected.</w:t>
-      </w:r>
-    </w:p>
-    <w:p>
-      <w:pPr>
-        <w:pStyle w:val="Heading1"/>
-        <w:spacing w:line="240" w:lineRule="auto"/>
-        <w:contextualSpacing/>
-        <w:jc w:val="both"/>
-      </w:pPr>
-      <w:bookmarkStart w:id="6" w:name="_Toc486016506"/>
-      <w:r>
-        <w:rPr>
-          <w:rFonts w:hint="eastAsia"/>
-        </w:rPr>
-        <w:t xml:space="preserve">Appendix: </w:t>
-      </w:r>
-      <w:r>
-        <w:rPr>
-          <w:rFonts w:hint="eastAsia"/>
-        </w:rPr>
-        <w:t>use the artifact on a different machine</w:t>
-      </w:r>
-      <w:bookmarkEnd w:id="6"/>
     </w:p>
     <w:p>
       <w:pPr>
@@ -5839,25 +5832,148 @@
         <w:spacing w:line="240" w:lineRule="auto"/>
         <w:jc w:val="both"/>
       </w:pPr>
-      <w:r>
-        <w:rPr>
-          <w:rFonts w:hint="eastAsia"/>
-        </w:rPr>
-        <w:t>All the libraries as listed in /home/</w:t>
-      </w:r>
-      <w:proofErr w:type="spellStart"/>
-      <w:r>
-        <w:rPr>
-          <w:rFonts w:hint="eastAsia"/>
-        </w:rPr>
-        <w:t>hcai</w:t>
-      </w:r>
-      <w:proofErr w:type="spellEnd"/>
-      <w:r>
-        <w:rPr>
-          <w:rFonts w:hint="eastAsia"/>
-        </w:rPr>
-        <w:t>/libs.</w:t>
+      <w:proofErr w:type="spellStart"/>
+      <w:proofErr w:type="gramStart"/>
+      <w:r>
+        <w:rPr>
+          <w:rFonts w:hint="eastAsia"/>
+        </w:rPr>
+        <w:t>keytool</w:t>
+      </w:r>
+      <w:proofErr w:type="spellEnd"/>
+      <w:proofErr w:type="gramEnd"/>
+      <w:r>
+        <w:rPr>
+          <w:rFonts w:hint="eastAsia"/>
+        </w:rPr>
+        <w:t xml:space="preserve"> (year 2015 version) and </w:t>
+      </w:r>
+      <w:proofErr w:type="spellStart"/>
+      <w:r>
+        <w:rPr>
+          <w:rFonts w:hint="eastAsia"/>
+        </w:rPr>
+        <w:t>zipalign</w:t>
+      </w:r>
+      <w:proofErr w:type="spellEnd"/>
+      <w:r>
+        <w:rPr>
+          <w:rFonts w:hint="eastAsia"/>
+        </w:rPr>
+        <w:t xml:space="preserve"> (</w:t>
+      </w:r>
+      <w:r>
+        <w:rPr>
+          <w:rFonts w:hint="eastAsia"/>
+        </w:rPr>
+        <w:t xml:space="preserve">year 2014 version) (used for signing an </w:t>
+      </w:r>
+      <w:proofErr w:type="spellStart"/>
+      <w:r>
+        <w:rPr>
+          <w:rFonts w:hint="eastAsia"/>
+        </w:rPr>
+        <w:t>apk</w:t>
+      </w:r>
+      <w:proofErr w:type="spellEnd"/>
+      <w:r>
+        <w:rPr>
+          <w:rFonts w:hint="eastAsia"/>
+        </w:rPr>
+        <w:t xml:space="preserve"> after instrumentation; without signing, the APK won</w:t>
+      </w:r>
+      <w:r>
+        <w:t>’</w:t>
+      </w:r>
+      <w:r>
+        <w:rPr>
+          <w:rFonts w:hint="eastAsia"/>
+        </w:rPr>
+        <w:t>t be installed successfully.)</w:t>
+      </w:r>
+    </w:p>
+    <w:p>
+      <w:pPr>
+        <w:pStyle w:val="ListParagraph"/>
+        <w:numPr>
+          <w:ilvl w:val="1"/>
+          <w:numId w:val="2"/>
+        </w:numPr>
+        <w:spacing w:line="240" w:lineRule="auto"/>
+        <w:jc w:val="both"/>
+      </w:pPr>
+      <w:r>
+        <w:rPr>
+          <w:rFonts w:hint="eastAsia"/>
+        </w:rPr>
+        <w:t xml:space="preserve">you also need to create a certificate for signing the APKs, see </w:t>
+      </w:r>
+      <w:hyperlink r:id="rId8" w:anchor="sign-manually" w:history="1">
+        <w:r>
+          <w:rPr>
+            <w:rStyle w:val="Hyperlink"/>
+          </w:rPr>
+          <w:t>https://developer.android.com/studio/publish/app-signing.html#sign-manually</w:t>
+        </w:r>
+      </w:hyperlink>
+    </w:p>
+    <w:p>
+      <w:pPr>
+        <w:pStyle w:val="ListParagraph"/>
+        <w:numPr>
+          <w:ilvl w:val="1"/>
+          <w:numId w:val="2"/>
+        </w:numPr>
+        <w:spacing w:line="240" w:lineRule="auto"/>
+        <w:jc w:val="both"/>
+      </w:pPr>
+      <w:r>
+        <w:rPr>
+          <w:rFonts w:hint="eastAsia"/>
+        </w:rPr>
+        <w:t xml:space="preserve">after creating the certificate using </w:t>
+      </w:r>
+      <w:proofErr w:type="spellStart"/>
+      <w:r>
+        <w:rPr>
+          <w:rFonts w:hint="eastAsia"/>
+        </w:rPr>
+        <w:t>keytool</w:t>
+      </w:r>
+      <w:proofErr w:type="spellEnd"/>
+      <w:r>
+        <w:rPr>
+          <w:rFonts w:hint="eastAsia"/>
+        </w:rPr>
+        <w:t xml:space="preserve">, set the </w:t>
+      </w:r>
+      <w:proofErr w:type="spellStart"/>
+      <w:r>
+        <w:rPr>
+          <w:rFonts w:hint="eastAsia"/>
+        </w:rPr>
+        <w:t>keystore</w:t>
+      </w:r>
+      <w:proofErr w:type="spellEnd"/>
+      <w:r>
+        <w:rPr>
+          <w:rFonts w:hint="eastAsia"/>
+        </w:rPr>
+        <w:t xml:space="preserve"> location accordingly (in </w:t>
+      </w:r>
+      <w:proofErr w:type="spellStart"/>
+      <w:r>
+        <w:rPr>
+          <w:rFonts w:hint="eastAsia"/>
+        </w:rPr>
+        <w:t>testbed</w:t>
+      </w:r>
+      <w:proofErr w:type="spellEnd"/>
+      <w:r>
+        <w:rPr>
+          <w:rFonts w:hint="eastAsia"/>
+        </w:rPr>
+        <w:t>/signandalign.sh)</w:t>
       </w:r>
     </w:p>
     <w:p>
@@ -5865,7 +5981,66 @@
         <w:spacing w:line="240" w:lineRule="auto"/>
         <w:contextualSpacing/>
         <w:jc w:val="both"/>
-      </w:pPr>
+        <w:rPr>
+          <w:rFonts w:hint="eastAsia"/>
+        </w:rPr>
+      </w:pPr>
+      <w:r>
+        <w:rPr>
+          <w:rFonts w:hint="eastAsia"/>
+        </w:rPr>
+        <w:t xml:space="preserve">After successfully performing all the above steps, download the entire package here </w:t>
+      </w:r>
+    </w:p>
+    <w:p>
+      <w:pPr>
+        <w:spacing w:line="240" w:lineRule="auto"/>
+        <w:contextualSpacing/>
+        <w:jc w:val="both"/>
+        <w:rPr>
+          <w:rFonts w:hint="eastAsia"/>
+        </w:rPr>
+      </w:pPr>
+      <w:hyperlink r:id="rId9" w:history="1">
+        <w:r>
+          <w:rPr>
+            <w:rStyle w:val="Hyperlink"/>
+          </w:rPr>
+          <w:t>http://chapering.github.io/droidfax.</w:t>
+        </w:r>
+        <w:r>
+          <w:rPr>
+            <w:rStyle w:val="Hyperlink"/>
+            <w:rFonts w:hint="eastAsia"/>
+          </w:rPr>
+          <w:t>tar.gz</w:t>
+        </w:r>
+      </w:hyperlink>
+    </w:p>
+    <w:p>
+      <w:pPr>
+        <w:spacing w:line="240" w:lineRule="auto"/>
+        <w:contextualSpacing/>
+        <w:jc w:val="both"/>
+        <w:rPr>
+          <w:rFonts w:hint="eastAsia"/>
+        </w:rPr>
+      </w:pPr>
+    </w:p>
+    <w:p>
+      <w:pPr>
+        <w:spacing w:line="240" w:lineRule="auto"/>
+        <w:contextualSpacing/>
+        <w:jc w:val="both"/>
+      </w:pPr>
+      <w:r>
+        <w:rPr>
+          <w:rFonts w:hint="eastAsia"/>
+        </w:rPr>
+        <w:t xml:space="preserve">Then, unpack it and follow the README inside. </w:t>
+      </w:r>
+      <w:bookmarkStart w:id="6" w:name="_GoBack"/>
+      <w:bookmarkEnd w:id="6"/>
     </w:p>
     <w:sectPr>
       <w:pgSz w:w="12240" w:h="15840"/>
@@ -7871,7 +8046,7 @@
 </file>
 
 <file path=customXml/itemProps1.xml><?xml version="1.0" encoding="utf-8"?>
-<ds:datastoreItem xmlns:ds="http://schemas.openxmlformats.org/officeDocument/2006/customXml" ds:itemID="{7886C508-8CE8-4824-B5AE-6F0A097B679C}">
+<ds:datastoreItem xmlns:ds="http://schemas.openxmlformats.org/officeDocument/2006/customXml" ds:itemID="{36AEAB02-1EFC-4E9F-900C-9DB1368A43CC}">
   <ds:schemaRefs>
     <ds:schemaRef ds:uri="http://schemas.openxmlformats.org/officeDocument/2006/bibliography"/>
   </ds:schemaRefs>

</xml_diff>